<commit_message>
new business rule 007-archival of employee records
</commit_message>
<xml_diff>
--- a/MacroWeldingBusinessRules.docx
+++ b/MacroWeldingBusinessRules.docx
@@ -1147,20 +1147,11 @@
         </w:rPr>
         <w:t xml:space="preserve">Discovery Details:  </w:t>
       </w:r>
-    </w:p>
-    <w:p>
-      <w:pPr>
-        <w:rPr>
-          <w:sz w:val="24"/>
-          <w:szCs w:val="24"/>
-        </w:rPr>
-      </w:pPr>
-      <w:r>
-        <w:rPr>
-          <w:rFonts w:ascii="Verdana" w:hAnsi="Verdana"/>
-          <w:sz w:val="24"/>
-        </w:rPr>
-        <w:lastRenderedPageBreak/>
+      <w:r>
+        <w:rPr>
+          <w:rFonts w:ascii="Verdana" w:hAnsi="Verdana"/>
+          <w:sz w:val="24"/>
+        </w:rPr>
         <w:t xml:space="preserve">Interview with project sponsor: </w:t>
       </w:r>
       <w:r>
@@ -1359,7 +1350,56 @@
           <w:rFonts w:ascii="Verdana" w:hAnsi="Verdana"/>
           <w:sz w:val="24"/>
         </w:rPr>
-        <w:t xml:space="preserve"> Friday by direct deposit into their bank account.  They will receive a notification of pay with a link to a digital pay stub.</w:t>
+        <w:t xml:space="preserve"> Friday by direct deposit into their bank account. </w:t>
+      </w:r>
+      <w:r>
+        <w:rPr>
+          <w:rFonts w:ascii="Verdana" w:hAnsi="Verdana"/>
+          <w:sz w:val="24"/>
+        </w:rPr>
+        <w:t xml:space="preserve">This process is administrated by the </w:t>
+      </w:r>
+      <w:r>
+        <w:rPr>
+          <w:rFonts w:ascii="Verdana" w:hAnsi="Verdana"/>
+          <w:sz w:val="24"/>
+        </w:rPr>
+        <w:t>S</w:t>
+      </w:r>
+      <w:r>
+        <w:rPr>
+          <w:rFonts w:ascii="Verdana" w:hAnsi="Verdana"/>
+          <w:sz w:val="24"/>
+        </w:rPr>
+        <w:t xml:space="preserve">upervisor of </w:t>
+      </w:r>
+      <w:r>
+        <w:rPr>
+          <w:rFonts w:ascii="Verdana" w:hAnsi="Verdana"/>
+          <w:sz w:val="24"/>
+        </w:rPr>
+        <w:t xml:space="preserve">Finances. </w:t>
+      </w:r>
+      <w:r>
+        <w:rPr>
+          <w:rFonts w:ascii="Verdana" w:hAnsi="Verdana"/>
+          <w:sz w:val="24"/>
+        </w:rPr>
+        <w:t>The</w:t>
+      </w:r>
+      <w:r>
+        <w:rPr>
+          <w:rFonts w:ascii="Verdana" w:hAnsi="Verdana"/>
+          <w:sz w:val="24"/>
+        </w:rPr>
+        <w:t xml:space="preserve"> employees</w:t>
+      </w:r>
+      <w:r>
+        <w:rPr>
+          <w:rFonts w:ascii="Verdana" w:hAnsi="Verdana"/>
+          <w:sz w:val="24"/>
+        </w:rPr>
+        <w:t xml:space="preserve"> will receive a notification of pay with a link to a digital pay stub.</w:t>
       </w:r>
     </w:p>
     <w:p>
@@ -1633,29 +1673,274 @@
         </w:rPr>
         <w:t xml:space="preserve">of </w:t>
       </w:r>
+      <w:r>
+        <w:rPr>
+          <w:rFonts w:ascii="Verdana" w:hAnsi="Verdana"/>
+          <w:sz w:val="24"/>
+        </w:rPr>
+        <w:t>an alternate item to the one requested.</w:t>
+      </w:r>
+      <w:r>
+        <w:rPr>
+          <w:rFonts w:ascii="Verdana" w:hAnsi="Verdana"/>
+          <w:sz w:val="24"/>
+        </w:rPr>
+        <w:t xml:space="preserve"> Approved items will be forwarded to the purchasing department.  </w:t>
+      </w:r>
+      <w:r>
+        <w:rPr>
+          <w:rFonts w:ascii="Verdana" w:hAnsi="Verdana"/>
+          <w:sz w:val="24"/>
+        </w:rPr>
+        <w:t>Supervisors must give a reason for any denial.</w:t>
+      </w:r>
+    </w:p>
+    <w:p>
+      <w:pPr>
+        <w:rPr>
+          <w:rFonts w:ascii="Verdana" w:hAnsi="Verdana"/>
+          <w:b/>
+          <w:sz w:val="24"/>
+        </w:rPr>
+      </w:pPr>
+      <w:r>
+        <w:rPr>
+          <w:rFonts w:ascii="Verdana" w:hAnsi="Verdana"/>
+          <w:b/>
+          <w:sz w:val="24"/>
+        </w:rPr>
+        <w:t xml:space="preserve">Discovery Details:  </w:t>
+      </w:r>
+    </w:p>
+    <w:p>
+      <w:pPr>
+        <w:rPr>
+          <w:rFonts w:ascii="Verdana" w:hAnsi="Verdana"/>
+          <w:sz w:val="24"/>
+        </w:rPr>
+      </w:pPr>
+      <w:r>
+        <w:rPr>
+          <w:rFonts w:ascii="Verdana" w:hAnsi="Verdana"/>
+          <w:sz w:val="24"/>
+        </w:rPr>
+        <w:t xml:space="preserve">Interview with project sponsor: </w:t>
+      </w:r>
+      <w:r>
+        <w:rPr>
+          <w:rFonts w:ascii="Verdana" w:hAnsi="Verdana"/>
+          <w:sz w:val="24"/>
+        </w:rPr>
+        <w:t>Bonnie Ryan</w:t>
+      </w:r>
+    </w:p>
+    <w:p>
+      <w:pPr>
+        <w:rPr>
+          <w:rFonts w:ascii="Verdana" w:hAnsi="Verdana"/>
+          <w:sz w:val="24"/>
+        </w:rPr>
+      </w:pPr>
+      <w:r>
+        <w:rPr>
+          <w:rFonts w:ascii="Verdana" w:hAnsi="Verdana"/>
+          <w:sz w:val="24"/>
+        </w:rPr>
+        <w:br w:type="page"/>
+      </w:r>
+    </w:p>
+    <w:p>
+      <w:pPr>
+        <w:rPr>
+          <w:rFonts w:ascii="Verdana" w:hAnsi="Verdana"/>
+          <w:b/>
+          <w:sz w:val="24"/>
+        </w:rPr>
+      </w:pPr>
+      <w:r>
+        <w:rPr>
+          <w:rFonts w:ascii="Verdana" w:hAnsi="Verdana"/>
+          <w:b/>
+          <w:sz w:val="24"/>
+        </w:rPr>
+        <w:lastRenderedPageBreak/>
+        <w:t>00</w:t>
+      </w:r>
+      <w:r>
+        <w:rPr>
+          <w:rFonts w:ascii="Verdana" w:hAnsi="Verdana"/>
+          <w:b/>
+          <w:sz w:val="24"/>
+        </w:rPr>
+        <w:t>7</w:t>
+      </w:r>
+      <w:r>
+        <w:rPr>
+          <w:rFonts w:ascii="Verdana" w:hAnsi="Verdana"/>
+          <w:b/>
+          <w:sz w:val="24"/>
+        </w:rPr>
+        <w:t xml:space="preserve"> – </w:t>
+      </w:r>
+      <w:r>
+        <w:rPr>
+          <w:rFonts w:ascii="Verdana" w:hAnsi="Verdana"/>
+          <w:b/>
+          <w:sz w:val="24"/>
+        </w:rPr>
+        <w:t>Archival of Employee Records</w:t>
+      </w:r>
+    </w:p>
+    <w:p>
+      <w:pPr>
+        <w:rPr>
+          <w:rFonts w:ascii="Verdana" w:hAnsi="Verdana"/>
+          <w:b/>
+          <w:sz w:val="24"/>
+        </w:rPr>
+      </w:pPr>
+      <w:r>
+        <w:rPr>
+          <w:rFonts w:ascii="Verdana" w:hAnsi="Verdana"/>
+          <w:b/>
+          <w:sz w:val="24"/>
+        </w:rPr>
+        <w:t xml:space="preserve">Date Discovered:  </w:t>
+      </w:r>
+      <w:r>
+        <w:rPr>
+          <w:rFonts w:ascii="Verdana" w:hAnsi="Verdana"/>
+          <w:b/>
+          <w:sz w:val="24"/>
+        </w:rPr>
+        <w:t>May 8</w:t>
+      </w:r>
+      <w:r>
+        <w:rPr>
+          <w:rFonts w:ascii="Verdana" w:hAnsi="Verdana"/>
+          <w:b/>
+          <w:sz w:val="24"/>
+        </w:rPr>
+        <w:t>, 2019</w:t>
+      </w:r>
+    </w:p>
+    <w:p>
+      <w:pPr>
+        <w:rPr>
+          <w:rFonts w:ascii="Verdana" w:hAnsi="Verdana"/>
+          <w:b/>
+          <w:sz w:val="24"/>
+        </w:rPr>
+      </w:pPr>
+      <w:r>
+        <w:rPr>
+          <w:rFonts w:ascii="Verdana" w:hAnsi="Verdana"/>
+          <w:b/>
+          <w:sz w:val="24"/>
+        </w:rPr>
+        <w:t xml:space="preserve">Category: </w:t>
+      </w:r>
+      <w:r>
+        <w:rPr>
+          <w:rFonts w:ascii="Verdana" w:hAnsi="Verdana"/>
+          <w:b/>
+          <w:sz w:val="24"/>
+        </w:rPr>
+        <w:t>Structural Fact</w:t>
+      </w:r>
+      <w:r>
+        <w:rPr>
+          <w:rFonts w:ascii="Verdana" w:hAnsi="Verdana"/>
+          <w:b/>
+          <w:sz w:val="24"/>
+        </w:rPr>
+        <w:tab/>
+      </w:r>
+      <w:r>
+        <w:rPr>
+          <w:rFonts w:ascii="Verdana" w:hAnsi="Verdana"/>
+          <w:b/>
+          <w:sz w:val="24"/>
+        </w:rPr>
+        <w:tab/>
+        <w:t>Type: Static</w:t>
+      </w:r>
+    </w:p>
+    <w:p>
+      <w:pPr>
+        <w:rPr>
+          <w:rFonts w:ascii="Verdana" w:hAnsi="Verdana"/>
+          <w:b/>
+          <w:sz w:val="24"/>
+        </w:rPr>
+      </w:pPr>
+      <w:r>
+        <w:rPr>
+          <w:rFonts w:ascii="Verdana" w:hAnsi="Verdana"/>
+          <w:b/>
+          <w:sz w:val="24"/>
+        </w:rPr>
+        <w:t xml:space="preserve">Description: </w:t>
+      </w:r>
+    </w:p>
+    <w:p>
+      <w:pPr>
+        <w:rPr>
+          <w:rFonts w:ascii="Verdana" w:hAnsi="Verdana"/>
+          <w:sz w:val="24"/>
+        </w:rPr>
+      </w:pPr>
+      <w:r>
+        <w:rPr>
+          <w:rFonts w:ascii="Verdana" w:hAnsi="Verdana"/>
+          <w:sz w:val="24"/>
+        </w:rPr>
+        <w:t>When an employee of Macro Welding ceases t</w:t>
+      </w:r>
+      <w:r>
+        <w:rPr>
+          <w:rFonts w:ascii="Verdana" w:hAnsi="Verdana"/>
+          <w:sz w:val="24"/>
+        </w:rPr>
+        <w:t xml:space="preserve">heir employment, their records of personal information and pay </w:t>
+      </w:r>
+      <w:r>
+        <w:rPr>
+          <w:rFonts w:ascii="Verdana" w:hAnsi="Verdana"/>
+          <w:sz w:val="24"/>
+        </w:rPr>
+        <w:t xml:space="preserve">will be archived in the system.  </w:t>
+      </w:r>
+      <w:r>
+        <w:rPr>
+          <w:rFonts w:ascii="Verdana" w:hAnsi="Verdana"/>
+          <w:sz w:val="24"/>
+        </w:rPr>
+        <w:t xml:space="preserve">This process will be performed by the HR department. </w:t>
+      </w:r>
+      <w:r>
+        <w:rPr>
+          <w:rFonts w:ascii="Verdana" w:hAnsi="Verdana"/>
+          <w:sz w:val="24"/>
+        </w:rPr>
+        <w:t>Their information will no longer be searchable by other employees</w:t>
+      </w:r>
+      <w:r>
+        <w:rPr>
+          <w:rFonts w:ascii="Verdana" w:hAnsi="Verdana"/>
+          <w:sz w:val="24"/>
+        </w:rPr>
+        <w:t>.</w:t>
+      </w:r>
+      <w:r>
+        <w:rPr>
+          <w:rFonts w:ascii="Verdana" w:hAnsi="Verdana"/>
+          <w:sz w:val="24"/>
+        </w:rPr>
+        <w:t xml:space="preserve"> They will be removed from payroll.</w:t>
+      </w:r>
       <w:bookmarkStart w:id="0" w:name="_GoBack"/>
       <w:bookmarkEnd w:id="0"/>
-      <w:r>
-        <w:rPr>
-          <w:rFonts w:ascii="Verdana" w:hAnsi="Verdana"/>
-          <w:sz w:val="24"/>
-        </w:rPr>
-        <w:t>an alternate item to the one requested.</w:t>
-      </w:r>
-      <w:r>
-        <w:rPr>
-          <w:rFonts w:ascii="Verdana" w:hAnsi="Verdana"/>
-          <w:sz w:val="24"/>
-        </w:rPr>
-        <w:t xml:space="preserve"> Approved items will be forwarded to the purchasing department.  </w:t>
-      </w:r>
-      <w:r>
-        <w:rPr>
-          <w:rFonts w:ascii="Verdana" w:hAnsi="Verdana"/>
-          <w:sz w:val="24"/>
-        </w:rPr>
-        <w:t>Supervisors must give a reason for any denial.</w:t>
-      </w:r>
     </w:p>
     <w:p>
       <w:pPr>
@@ -1677,8 +1962,8 @@
     <w:p>
       <w:pPr>
         <w:rPr>
-          <w:sz w:val="24"/>
-          <w:szCs w:val="24"/>
+          <w:rFonts w:ascii="Verdana" w:hAnsi="Verdana"/>
+          <w:sz w:val="24"/>
         </w:rPr>
       </w:pPr>
       <w:r>

</xml_diff>

<commit_message>
more updates Bus Rules and PayEmployee UC
</commit_message>
<xml_diff>
--- a/MacroWeldingBusinessRules.docx
+++ b/MacroWeldingBusinessRules.docx
@@ -386,6 +386,14 @@
         </w:rPr>
         <w:t>April 30, 2019</w:t>
       </w:r>
+      <w:r>
+        <w:rPr>
+          <w:rFonts w:ascii="Verdana" w:hAnsi="Verdana"/>
+          <w:b/>
+          <w:sz w:val="24"/>
+        </w:rPr>
+        <w:t>, Updated May 13, 2019</w:t>
+      </w:r>
     </w:p>
     <w:p>
       <w:pPr>
@@ -495,6 +503,38 @@
         </w:rPr>
         <w:t>ic PO on the system.  The PO will go to their department supervisor in a ‘pending’ state</w:t>
       </w:r>
+      <w:r>
+        <w:rPr>
+          <w:rFonts w:ascii="Verdana" w:hAnsi="Verdana"/>
+          <w:sz w:val="24"/>
+        </w:rPr>
+        <w:t>.</w:t>
+      </w:r>
+      <w:r>
+        <w:rPr>
+          <w:rFonts w:ascii="Verdana" w:hAnsi="Verdana"/>
+          <w:sz w:val="24"/>
+        </w:rPr>
+        <w:t xml:space="preserve"> </w:t>
+      </w:r>
+      <w:r>
+        <w:rPr>
+          <w:rFonts w:ascii="Verdana" w:hAnsi="Verdana"/>
+          <w:sz w:val="24"/>
+          <w:highlight w:val="yellow"/>
+        </w:rPr>
+        <w:t>The employee cannot see the decision(s) until the entire PO is closed. The employee cannot change an item that the supervisor has already decided on.</w:t>
+      </w:r>
+    </w:p>
+    <w:p>
+      <w:pPr>
+        <w:rPr>
+          <w:rFonts w:ascii="Verdana" w:hAnsi="Verdana"/>
+          <w:sz w:val="24"/>
+        </w:rPr>
+      </w:pPr>
+      <w:bookmarkStart w:id="0" w:name="_GoBack"/>
+      <w:bookmarkEnd w:id="0"/>
     </w:p>
     <w:p>
       <w:pPr>
@@ -1838,6 +1878,32 @@
       <w:pPr>
         <w:rPr>
           <w:rFonts w:ascii="Verdana" w:hAnsi="Verdana"/>
+          <w:sz w:val="24"/>
+          <w:highlight w:val="yellow"/>
+        </w:rPr>
+      </w:pPr>
+      <w:r>
+        <w:rPr>
+          <w:rFonts w:ascii="Verdana" w:hAnsi="Verdana"/>
+          <w:sz w:val="24"/>
+          <w:highlight w:val="yellow"/>
+        </w:rPr>
+        <w:lastRenderedPageBreak/>
+        <w:t>When a supervisor looks in the system for pending PO, they will see the oldest first, but they are not obliged to process the oldest first. They can filter by date or by employee.</w:t>
+      </w:r>
+    </w:p>
+    <w:p>
+      <w:pPr>
+        <w:rPr>
+          <w:rFonts w:ascii="Verdana" w:hAnsi="Verdana"/>
+          <w:sz w:val="24"/>
+        </w:rPr>
+      </w:pPr>
+    </w:p>
+    <w:p>
+      <w:pPr>
+        <w:rPr>
+          <w:rFonts w:ascii="Verdana" w:hAnsi="Verdana"/>
           <w:b/>
           <w:sz w:val="24"/>
         </w:rPr>
@@ -1872,8 +1938,6 @@
         </w:rPr>
         <w:t>Bonnie Ryan</w:t>
       </w:r>
-      <w:bookmarkStart w:id="0" w:name="_GoBack"/>
-      <w:bookmarkEnd w:id="0"/>
       <w:r>
         <w:rPr>
           <w:rFonts w:ascii="Verdana" w:hAnsi="Verdana"/>
@@ -2688,7 +2752,6 @@
   <w:style w:type="character" w:default="1" w:styleId="DefaultParagraphFont">
     <w:name w:val="Default Paragraph Font"/>
     <w:uiPriority w:val="1"/>
-    <w:semiHidden/>
     <w:unhideWhenUsed/>
   </w:style>
   <w:style w:type="table" w:default="1" w:styleId="TableNormal">

</xml_diff>

<commit_message>
small bus rule update
</commit_message>
<xml_diff>
--- a/MacroWeldingBusinessRules.docx
+++ b/MacroWeldingBusinessRules.docx
@@ -533,6 +533,170 @@
           <w:sz w:val="24"/>
         </w:rPr>
       </w:pPr>
+    </w:p>
+    <w:p>
+      <w:pPr>
+        <w:rPr>
+          <w:rFonts w:ascii="Verdana" w:hAnsi="Verdana"/>
+          <w:b/>
+          <w:sz w:val="24"/>
+        </w:rPr>
+      </w:pPr>
+      <w:r>
+        <w:rPr>
+          <w:rFonts w:ascii="Verdana" w:hAnsi="Verdana"/>
+          <w:b/>
+          <w:sz w:val="24"/>
+        </w:rPr>
+        <w:t xml:space="preserve">Discovery Details:  </w:t>
+      </w:r>
+    </w:p>
+    <w:p>
+      <w:pPr>
+        <w:rPr>
+          <w:rFonts w:ascii="Verdana" w:hAnsi="Verdana"/>
+          <w:sz w:val="24"/>
+        </w:rPr>
+      </w:pPr>
+      <w:r>
+        <w:rPr>
+          <w:rFonts w:ascii="Verdana" w:hAnsi="Verdana"/>
+          <w:sz w:val="24"/>
+        </w:rPr>
+        <w:t xml:space="preserve">Interview with project sponsor: </w:t>
+      </w:r>
+      <w:r>
+        <w:rPr>
+          <w:rFonts w:ascii="Verdana" w:hAnsi="Verdana"/>
+          <w:sz w:val="24"/>
+        </w:rPr>
+        <w:t>Bonnie Ryan</w:t>
+      </w:r>
+    </w:p>
+    <w:p>
+      <w:pPr>
+        <w:rPr>
+          <w:rFonts w:ascii="Verdana" w:hAnsi="Verdana"/>
+          <w:sz w:val="24"/>
+        </w:rPr>
+      </w:pPr>
+    </w:p>
+    <w:p>
+      <w:pPr>
+        <w:rPr>
+          <w:rFonts w:ascii="Verdana" w:hAnsi="Verdana"/>
+          <w:b/>
+          <w:sz w:val="24"/>
+        </w:rPr>
+      </w:pPr>
+    </w:p>
+    <w:p>
+      <w:pPr>
+        <w:rPr>
+          <w:rFonts w:ascii="Verdana" w:hAnsi="Verdana"/>
+          <w:b/>
+          <w:sz w:val="24"/>
+        </w:rPr>
+      </w:pPr>
+      <w:r>
+        <w:rPr>
+          <w:rFonts w:ascii="Verdana" w:hAnsi="Verdana"/>
+          <w:b/>
+          <w:sz w:val="24"/>
+        </w:rPr>
+        <w:br w:type="page"/>
+      </w:r>
+    </w:p>
+    <w:p>
+      <w:pPr>
+        <w:rPr>
+          <w:rFonts w:ascii="Verdana" w:hAnsi="Verdana"/>
+          <w:b/>
+          <w:sz w:val="24"/>
+        </w:rPr>
+      </w:pPr>
+      <w:r>
+        <w:rPr>
+          <w:rFonts w:ascii="Verdana" w:hAnsi="Verdana"/>
+          <w:b/>
+          <w:sz w:val="24"/>
+        </w:rPr>
+        <w:lastRenderedPageBreak/>
+        <w:t>00</w:t>
+      </w:r>
+      <w:r>
+        <w:rPr>
+          <w:rFonts w:ascii="Verdana" w:hAnsi="Verdana"/>
+          <w:b/>
+          <w:sz w:val="24"/>
+        </w:rPr>
+        <w:t>3</w:t>
+      </w:r>
+      <w:r>
+        <w:rPr>
+          <w:rFonts w:ascii="Verdana" w:hAnsi="Verdana"/>
+          <w:b/>
+          <w:sz w:val="24"/>
+        </w:rPr>
+        <w:t xml:space="preserve"> – </w:t>
+      </w:r>
+      <w:r>
+        <w:rPr>
+          <w:rFonts w:ascii="Verdana" w:hAnsi="Verdana"/>
+          <w:b/>
+          <w:sz w:val="24"/>
+        </w:rPr>
+        <w:t>Employee Information</w:t>
+      </w:r>
+      <w:r>
+        <w:rPr>
+          <w:rFonts w:ascii="Verdana" w:hAnsi="Verdana"/>
+          <w:b/>
+          <w:sz w:val="24"/>
+        </w:rPr>
+        <w:t xml:space="preserve"> </w:t>
+      </w:r>
+      <w:r>
+        <w:rPr>
+          <w:rFonts w:ascii="Verdana" w:hAnsi="Verdana"/>
+          <w:b/>
+          <w:sz w:val="24"/>
+        </w:rPr>
+        <w:t>Updating/Editing</w:t>
+      </w:r>
+    </w:p>
+    <w:p>
+      <w:pPr>
+        <w:rPr>
+          <w:rFonts w:ascii="Verdana" w:hAnsi="Verdana"/>
+          <w:b/>
+          <w:sz w:val="24"/>
+        </w:rPr>
+      </w:pPr>
+      <w:r>
+        <w:rPr>
+          <w:rFonts w:ascii="Verdana" w:hAnsi="Verdana"/>
+          <w:b/>
+          <w:sz w:val="24"/>
+        </w:rPr>
+        <w:t xml:space="preserve">Date Discovered:  </w:t>
+      </w:r>
+      <w:r>
+        <w:rPr>
+          <w:rFonts w:ascii="Verdana" w:hAnsi="Verdana"/>
+          <w:b/>
+          <w:sz w:val="24"/>
+        </w:rPr>
+        <w:t>April 30, 2019</w:t>
+      </w:r>
+      <w:r>
+        <w:rPr>
+          <w:rFonts w:ascii="Verdana" w:hAnsi="Verdana"/>
+          <w:b/>
+          <w:sz w:val="24"/>
+        </w:rPr>
+        <w:t>, updated May 16, 2019</w:t>
+      </w:r>
       <w:bookmarkStart w:id="0" w:name="_GoBack"/>
       <w:bookmarkEnd w:id="0"/>
     </w:p>
@@ -550,162 +714,6 @@
           <w:b/>
           <w:sz w:val="24"/>
         </w:rPr>
-        <w:t xml:space="preserve">Discovery Details:  </w:t>
-      </w:r>
-    </w:p>
-    <w:p>
-      <w:pPr>
-        <w:rPr>
-          <w:rFonts w:ascii="Verdana" w:hAnsi="Verdana"/>
-          <w:sz w:val="24"/>
-        </w:rPr>
-      </w:pPr>
-      <w:r>
-        <w:rPr>
-          <w:rFonts w:ascii="Verdana" w:hAnsi="Verdana"/>
-          <w:sz w:val="24"/>
-        </w:rPr>
-        <w:t xml:space="preserve">Interview with project sponsor: </w:t>
-      </w:r>
-      <w:r>
-        <w:rPr>
-          <w:rFonts w:ascii="Verdana" w:hAnsi="Verdana"/>
-          <w:sz w:val="24"/>
-        </w:rPr>
-        <w:t>Bonnie Ryan</w:t>
-      </w:r>
-    </w:p>
-    <w:p>
-      <w:pPr>
-        <w:rPr>
-          <w:rFonts w:ascii="Verdana" w:hAnsi="Verdana"/>
-          <w:sz w:val="24"/>
-        </w:rPr>
-      </w:pPr>
-    </w:p>
-    <w:p>
-      <w:pPr>
-        <w:rPr>
-          <w:rFonts w:ascii="Verdana" w:hAnsi="Verdana"/>
-          <w:b/>
-          <w:sz w:val="24"/>
-        </w:rPr>
-      </w:pPr>
-    </w:p>
-    <w:p>
-      <w:pPr>
-        <w:rPr>
-          <w:rFonts w:ascii="Verdana" w:hAnsi="Verdana"/>
-          <w:b/>
-          <w:sz w:val="24"/>
-        </w:rPr>
-      </w:pPr>
-      <w:r>
-        <w:rPr>
-          <w:rFonts w:ascii="Verdana" w:hAnsi="Verdana"/>
-          <w:b/>
-          <w:sz w:val="24"/>
-        </w:rPr>
-        <w:br w:type="page"/>
-      </w:r>
-    </w:p>
-    <w:p>
-      <w:pPr>
-        <w:rPr>
-          <w:rFonts w:ascii="Verdana" w:hAnsi="Verdana"/>
-          <w:b/>
-          <w:sz w:val="24"/>
-        </w:rPr>
-      </w:pPr>
-      <w:r>
-        <w:rPr>
-          <w:rFonts w:ascii="Verdana" w:hAnsi="Verdana"/>
-          <w:b/>
-          <w:sz w:val="24"/>
-        </w:rPr>
-        <w:lastRenderedPageBreak/>
-        <w:t>00</w:t>
-      </w:r>
-      <w:r>
-        <w:rPr>
-          <w:rFonts w:ascii="Verdana" w:hAnsi="Verdana"/>
-          <w:b/>
-          <w:sz w:val="24"/>
-        </w:rPr>
-        <w:t>3</w:t>
-      </w:r>
-      <w:r>
-        <w:rPr>
-          <w:rFonts w:ascii="Verdana" w:hAnsi="Verdana"/>
-          <w:b/>
-          <w:sz w:val="24"/>
-        </w:rPr>
-        <w:t xml:space="preserve"> – </w:t>
-      </w:r>
-      <w:r>
-        <w:rPr>
-          <w:rFonts w:ascii="Verdana" w:hAnsi="Verdana"/>
-          <w:b/>
-          <w:sz w:val="24"/>
-        </w:rPr>
-        <w:t>Employee Information</w:t>
-      </w:r>
-      <w:r>
-        <w:rPr>
-          <w:rFonts w:ascii="Verdana" w:hAnsi="Verdana"/>
-          <w:b/>
-          <w:sz w:val="24"/>
-        </w:rPr>
-        <w:t xml:space="preserve"> </w:t>
-      </w:r>
-      <w:r>
-        <w:rPr>
-          <w:rFonts w:ascii="Verdana" w:hAnsi="Verdana"/>
-          <w:b/>
-          <w:sz w:val="24"/>
-        </w:rPr>
-        <w:t>Updating/Editing</w:t>
-      </w:r>
-    </w:p>
-    <w:p>
-      <w:pPr>
-        <w:rPr>
-          <w:rFonts w:ascii="Verdana" w:hAnsi="Verdana"/>
-          <w:b/>
-          <w:sz w:val="24"/>
-        </w:rPr>
-      </w:pPr>
-      <w:r>
-        <w:rPr>
-          <w:rFonts w:ascii="Verdana" w:hAnsi="Verdana"/>
-          <w:b/>
-          <w:sz w:val="24"/>
-        </w:rPr>
-        <w:t xml:space="preserve">Date Discovered:  </w:t>
-      </w:r>
-      <w:r>
-        <w:rPr>
-          <w:rFonts w:ascii="Verdana" w:hAnsi="Verdana"/>
-          <w:b/>
-          <w:sz w:val="24"/>
-        </w:rPr>
-        <w:t>April 30, 2019</w:t>
-      </w:r>
-    </w:p>
-    <w:p>
-      <w:pPr>
-        <w:rPr>
-          <w:rFonts w:ascii="Verdana" w:hAnsi="Verdana"/>
-          <w:b/>
-          <w:sz w:val="24"/>
-        </w:rPr>
-      </w:pPr>
-      <w:r>
-        <w:rPr>
-          <w:rFonts w:ascii="Verdana" w:hAnsi="Verdana"/>
-          <w:b/>
-          <w:sz w:val="24"/>
-        </w:rPr>
         <w:t xml:space="preserve">Category: </w:t>
       </w:r>
       <w:r>
@@ -878,6 +886,30 @@
           <w:sz w:val="24"/>
         </w:rPr>
         <w:t>.</w:t>
+      </w:r>
+    </w:p>
+    <w:p>
+      <w:pPr>
+        <w:rPr>
+          <w:rFonts w:ascii="Verdana" w:hAnsi="Verdana"/>
+          <w:sz w:val="24"/>
+        </w:rPr>
+      </w:pPr>
+      <w:r>
+        <w:rPr>
+          <w:rFonts w:ascii="Verdana" w:hAnsi="Verdana"/>
+          <w:sz w:val="24"/>
+          <w:highlight w:val="yellow"/>
+        </w:rPr>
+        <w:t>Only finance department employees can add pay bonuses or ch</w:t>
+      </w:r>
+      <w:r>
+        <w:rPr>
+          <w:rFonts w:ascii="Verdana" w:hAnsi="Verdana"/>
+          <w:sz w:val="24"/>
+          <w:highlight w:val="yellow"/>
+        </w:rPr>
+        <w:t>ange salary.</w:t>
       </w:r>
     </w:p>
     <w:p>
@@ -2752,6 +2784,7 @@
   <w:style w:type="character" w:default="1" w:styleId="DefaultParagraphFont">
     <w:name w:val="Default Paragraph Font"/>
     <w:uiPriority w:val="1"/>
+    <w:semiHidden/>
     <w:unhideWhenUsed/>
   </w:style>
   <w:style w:type="table" w:default="1" w:styleId="TableNormal">

</xml_diff>